<commit_message>
Added new images for testing, organized files, etc
renamed and organized files to fit a more defined structure (style.css is the main stylesheet, then every major element has an appropriately named sheet to go with it). Added an about and portfolio section. Added new functionality to navbar for fading when the user scrolls
</commit_message>
<xml_diff>
--- a/Portfolio_Website/Website_Outline.docx
+++ b/Portfolio_Website/Website_Outline.docx
@@ -744,29 +744,7 @@
           <w:szCs w:val="24"/>
           <w14:ligatures w14:val="none"/>
         </w:rPr>
-        <w:t xml:space="preserve">“The day science begins to study non-physical </w:t>
-      </w:r>
-      <w:proofErr w:type="gramStart"/>
-      <w:r>
-        <w:rPr>
-          <w:rFonts w:ascii="Times New Roman" w:eastAsia="Times New Roman" w:hAnsi="Times New Roman" w:cs="Times New Roman"/>
-          <w:kern w:val="0"/>
-          <w:sz w:val="24"/>
-          <w:szCs w:val="24"/>
-          <w14:ligatures w14:val="none"/>
-        </w:rPr>
-        <w:t>phenomena,</w:t>
-      </w:r>
-      <w:proofErr w:type="gramEnd"/>
-      <w:r>
-        <w:rPr>
-          <w:rFonts w:ascii="Times New Roman" w:eastAsia="Times New Roman" w:hAnsi="Times New Roman" w:cs="Times New Roman"/>
-          <w:kern w:val="0"/>
-          <w:sz w:val="24"/>
-          <w:szCs w:val="24"/>
-          <w14:ligatures w14:val="none"/>
-        </w:rPr>
-        <w:t xml:space="preserve"> it will make more progress in one decade than in all the previous centuries of its existence.” </w:t>
+        <w:t xml:space="preserve">“The day science begins to study non-physical phenomena, it will make more progress in one decade than in all the previous centuries of its existence.” </w:t>
       </w:r>
       <w:r>
         <w:rPr>
@@ -778,6 +756,552 @@
         </w:rPr>
         <w:br/>
         <w:t xml:space="preserve">― Nikola Tesla </w:t>
+      </w:r>
+    </w:p>
+    <w:p>
+      <w:pPr>
+        <w:spacing w:after="0" w:line="240" w:lineRule="auto"/>
+        <w:rPr>
+          <w:rFonts w:ascii="Times New Roman" w:eastAsia="Times New Roman" w:hAnsi="Times New Roman" w:cs="Times New Roman"/>
+          <w:kern w:val="0"/>
+          <w:sz w:val="24"/>
+          <w:szCs w:val="24"/>
+          <w14:ligatures w14:val="none"/>
+        </w:rPr>
+      </w:pPr>
+    </w:p>
+    <w:p>
+      <w:pPr>
+        <w:spacing w:after="0" w:line="240" w:lineRule="auto"/>
+        <w:rPr>
+          <w:rFonts w:ascii="Times New Roman" w:eastAsia="Times New Roman" w:hAnsi="Times New Roman" w:cs="Times New Roman"/>
+          <w:kern w:val="0"/>
+          <w:sz w:val="24"/>
+          <w:szCs w:val="24"/>
+          <w14:ligatures w14:val="none"/>
+        </w:rPr>
+      </w:pPr>
+    </w:p>
+    <w:p>
+      <w:pPr>
+        <w:shd w:val="clear" w:color="auto" w:fill="272822"/>
+        <w:spacing w:after="0" w:line="285" w:lineRule="atLeast"/>
+        <w:rPr>
+          <w:rFonts w:ascii="Consolas" w:eastAsia="Times New Roman" w:hAnsi="Consolas" w:cs="Times New Roman"/>
+          <w:color w:val="F8F8F2"/>
+          <w:kern w:val="0"/>
+          <w:sz w:val="21"/>
+          <w:szCs w:val="21"/>
+          <w14:ligatures w14:val="none"/>
+        </w:rPr>
+      </w:pPr>
+      <w:r>
+        <w:rPr>
+          <w:rFonts w:ascii="Consolas" w:eastAsia="Times New Roman" w:hAnsi="Consolas" w:cs="Times New Roman"/>
+          <w:color w:val="F8F8F2"/>
+          <w:kern w:val="0"/>
+          <w:sz w:val="21"/>
+          <w:szCs w:val="21"/>
+          <w14:ligatures w14:val="none"/>
+        </w:rPr>
+        <w:t>I am a software developer who loves to code! As a father of two, I enjoy time with my family and</w:t>
+      </w:r>
+    </w:p>
+    <w:p>
+      <w:pPr>
+        <w:shd w:val="clear" w:color="auto" w:fill="272822"/>
+        <w:spacing w:after="0" w:line="285" w:lineRule="atLeast"/>
+        <w:rPr>
+          <w:rFonts w:ascii="Consolas" w:eastAsia="Times New Roman" w:hAnsi="Consolas" w:cs="Times New Roman"/>
+          <w:color w:val="F8F8F2"/>
+          <w:kern w:val="0"/>
+          <w:sz w:val="21"/>
+          <w:szCs w:val="21"/>
+          <w14:ligatures w14:val="none"/>
+        </w:rPr>
+      </w:pPr>
+      <w:r>
+        <w:rPr>
+          <w:rFonts w:ascii="Consolas" w:eastAsia="Times New Roman" w:hAnsi="Consolas" w:cs="Times New Roman"/>
+          <w:color w:val="F8F8F2"/>
+          <w:kern w:val="0"/>
+          <w:sz w:val="21"/>
+          <w:szCs w:val="21"/>
+          <w14:ligatures w14:val="none"/>
+        </w:rPr>
+        <w:t>                traveling.</w:t>
+      </w:r>
+    </w:p>
+    <w:p>
+      <w:pPr>
+        <w:shd w:val="clear" w:color="auto" w:fill="272822"/>
+        <w:spacing w:after="0" w:line="285" w:lineRule="atLeast"/>
+        <w:rPr>
+          <w:rFonts w:ascii="Consolas" w:eastAsia="Times New Roman" w:hAnsi="Consolas" w:cs="Times New Roman"/>
+          <w:color w:val="F8F8F2"/>
+          <w:kern w:val="0"/>
+          <w:sz w:val="21"/>
+          <w:szCs w:val="21"/>
+          <w14:ligatures w14:val="none"/>
+        </w:rPr>
+      </w:pPr>
+      <w:r>
+        <w:rPr>
+          <w:rFonts w:ascii="Consolas" w:eastAsia="Times New Roman" w:hAnsi="Consolas" w:cs="Times New Roman"/>
+          <w:color w:val="F8F8F2"/>
+          <w:kern w:val="0"/>
+          <w:sz w:val="21"/>
+          <w:szCs w:val="21"/>
+          <w14:ligatures w14:val="none"/>
+        </w:rPr>
+        <w:t>                &lt;</w:t>
+      </w:r>
+      <w:r>
+        <w:rPr>
+          <w:rFonts w:ascii="Consolas" w:eastAsia="Times New Roman" w:hAnsi="Consolas" w:cs="Times New Roman"/>
+          <w:color w:val="F92672"/>
+          <w:kern w:val="0"/>
+          <w:sz w:val="21"/>
+          <w:szCs w:val="21"/>
+          <w14:ligatures w14:val="none"/>
+        </w:rPr>
+        <w:t>br</w:t>
+      </w:r>
+      <w:r>
+        <w:rPr>
+          <w:rFonts w:ascii="Consolas" w:eastAsia="Times New Roman" w:hAnsi="Consolas" w:cs="Times New Roman"/>
+          <w:color w:val="F8F8F2"/>
+          <w:kern w:val="0"/>
+          <w:sz w:val="21"/>
+          <w:szCs w:val="21"/>
+          <w14:ligatures w14:val="none"/>
+        </w:rPr>
+        <w:t>&gt;</w:t>
+      </w:r>
+    </w:p>
+    <w:p>
+      <w:pPr>
+        <w:shd w:val="clear" w:color="auto" w:fill="272822"/>
+        <w:spacing w:after="0" w:line="285" w:lineRule="atLeast"/>
+        <w:rPr>
+          <w:rFonts w:ascii="Consolas" w:eastAsia="Times New Roman" w:hAnsi="Consolas" w:cs="Times New Roman"/>
+          <w:color w:val="F8F8F2"/>
+          <w:kern w:val="0"/>
+          <w:sz w:val="21"/>
+          <w:szCs w:val="21"/>
+          <w14:ligatures w14:val="none"/>
+        </w:rPr>
+      </w:pPr>
+      <w:r>
+        <w:rPr>
+          <w:rFonts w:ascii="Consolas" w:eastAsia="Times New Roman" w:hAnsi="Consolas" w:cs="Times New Roman"/>
+          <w:color w:val="F8F8F2"/>
+          <w:kern w:val="0"/>
+          <w:sz w:val="21"/>
+          <w:szCs w:val="21"/>
+          <w14:ligatures w14:val="none"/>
+        </w:rPr>
+        <w:t>                &lt;</w:t>
+      </w:r>
+      <w:r>
+        <w:rPr>
+          <w:rFonts w:ascii="Consolas" w:eastAsia="Times New Roman" w:hAnsi="Consolas" w:cs="Times New Roman"/>
+          <w:color w:val="F92672"/>
+          <w:kern w:val="0"/>
+          <w:sz w:val="21"/>
+          <w:szCs w:val="21"/>
+          <w14:ligatures w14:val="none"/>
+        </w:rPr>
+        <w:t>br</w:t>
+      </w:r>
+      <w:r>
+        <w:rPr>
+          <w:rFonts w:ascii="Consolas" w:eastAsia="Times New Roman" w:hAnsi="Consolas" w:cs="Times New Roman"/>
+          <w:color w:val="F8F8F2"/>
+          <w:kern w:val="0"/>
+          <w:sz w:val="21"/>
+          <w:szCs w:val="21"/>
+          <w14:ligatures w14:val="none"/>
+        </w:rPr>
+        <w:t>&gt;I am a graduate of &lt;</w:t>
+      </w:r>
+      <w:r>
+        <w:rPr>
+          <w:rFonts w:ascii="Consolas" w:eastAsia="Times New Roman" w:hAnsi="Consolas" w:cs="Times New Roman"/>
+          <w:color w:val="F92672"/>
+          <w:kern w:val="0"/>
+          <w:sz w:val="21"/>
+          <w:szCs w:val="21"/>
+          <w14:ligatures w14:val="none"/>
+        </w:rPr>
+        <w:t>a</w:t>
+      </w:r>
+      <w:r>
+        <w:rPr>
+          <w:rFonts w:ascii="Consolas" w:eastAsia="Times New Roman" w:hAnsi="Consolas" w:cs="Times New Roman"/>
+          <w:color w:val="F8F8F2"/>
+          <w:kern w:val="0"/>
+          <w:sz w:val="21"/>
+          <w:szCs w:val="21"/>
+          <w14:ligatures w14:val="none"/>
+        </w:rPr>
+        <w:t xml:space="preserve"> </w:t>
+      </w:r>
+      <w:r>
+        <w:rPr>
+          <w:rFonts w:ascii="Consolas" w:eastAsia="Times New Roman" w:hAnsi="Consolas" w:cs="Times New Roman"/>
+          <w:color w:val="A6E22E"/>
+          <w:kern w:val="0"/>
+          <w:sz w:val="21"/>
+          <w:szCs w:val="21"/>
+          <w14:ligatures w14:val="none"/>
+        </w:rPr>
+        <w:t>href</w:t>
+      </w:r>
+      <w:r>
+        <w:rPr>
+          <w:rFonts w:ascii="Consolas" w:eastAsia="Times New Roman" w:hAnsi="Consolas" w:cs="Times New Roman"/>
+          <w:color w:val="F8F8F2"/>
+          <w:kern w:val="0"/>
+          <w:sz w:val="21"/>
+          <w:szCs w:val="21"/>
+          <w14:ligatures w14:val="none"/>
+        </w:rPr>
+        <w:t>=</w:t>
+      </w:r>
+      <w:r>
+        <w:rPr>
+          <w:rFonts w:ascii="Consolas" w:eastAsia="Times New Roman" w:hAnsi="Consolas" w:cs="Times New Roman"/>
+          <w:color w:val="E6DB74"/>
+          <w:kern w:val="0"/>
+          <w:sz w:val="21"/>
+          <w:szCs w:val="21"/>
+          <w14:ligatures w14:val="none"/>
+        </w:rPr>
+        <w:t>"https://www.learncodinganywhere.com"</w:t>
+      </w:r>
+      <w:r>
+        <w:rPr>
+          <w:rFonts w:ascii="Consolas" w:eastAsia="Times New Roman" w:hAnsi="Consolas" w:cs="Times New Roman"/>
+          <w:color w:val="F8F8F2"/>
+          <w:kern w:val="0"/>
+          <w:sz w:val="21"/>
+          <w:szCs w:val="21"/>
+          <w14:ligatures w14:val="none"/>
+        </w:rPr>
+        <w:t xml:space="preserve"> </w:t>
+      </w:r>
+      <w:r>
+        <w:rPr>
+          <w:rFonts w:ascii="Consolas" w:eastAsia="Times New Roman" w:hAnsi="Consolas" w:cs="Times New Roman"/>
+          <w:color w:val="A6E22E"/>
+          <w:kern w:val="0"/>
+          <w:sz w:val="21"/>
+          <w:szCs w:val="21"/>
+          <w14:ligatures w14:val="none"/>
+        </w:rPr>
+        <w:t>target</w:t>
+      </w:r>
+      <w:r>
+        <w:rPr>
+          <w:rFonts w:ascii="Consolas" w:eastAsia="Times New Roman" w:hAnsi="Consolas" w:cs="Times New Roman"/>
+          <w:color w:val="F8F8F2"/>
+          <w:kern w:val="0"/>
+          <w:sz w:val="21"/>
+          <w:szCs w:val="21"/>
+          <w14:ligatures w14:val="none"/>
+        </w:rPr>
+        <w:t>=</w:t>
+      </w:r>
+      <w:r>
+        <w:rPr>
+          <w:rFonts w:ascii="Consolas" w:eastAsia="Times New Roman" w:hAnsi="Consolas" w:cs="Times New Roman"/>
+          <w:color w:val="E6DB74"/>
+          <w:kern w:val="0"/>
+          <w:sz w:val="21"/>
+          <w:szCs w:val="21"/>
+          <w14:ligatures w14:val="none"/>
+        </w:rPr>
+        <w:t>"_blank"</w:t>
+      </w:r>
+      <w:r>
+        <w:rPr>
+          <w:rFonts w:ascii="Consolas" w:eastAsia="Times New Roman" w:hAnsi="Consolas" w:cs="Times New Roman"/>
+          <w:color w:val="F8F8F2"/>
+          <w:kern w:val="0"/>
+          <w:sz w:val="21"/>
+          <w:szCs w:val="21"/>
+          <w14:ligatures w14:val="none"/>
+        </w:rPr>
+        <w:t>&gt;The Tech</w:t>
+      </w:r>
+    </w:p>
+    <w:p>
+      <w:pPr>
+        <w:shd w:val="clear" w:color="auto" w:fill="272822"/>
+        <w:spacing w:after="0" w:line="285" w:lineRule="atLeast"/>
+        <w:rPr>
+          <w:rFonts w:ascii="Consolas" w:eastAsia="Times New Roman" w:hAnsi="Consolas" w:cs="Times New Roman"/>
+          <w:color w:val="F8F8F2"/>
+          <w:kern w:val="0"/>
+          <w:sz w:val="21"/>
+          <w:szCs w:val="21"/>
+          <w14:ligatures w14:val="none"/>
+        </w:rPr>
+      </w:pPr>
+      <w:r>
+        <w:rPr>
+          <w:rFonts w:ascii="Consolas" w:eastAsia="Times New Roman" w:hAnsi="Consolas" w:cs="Times New Roman"/>
+          <w:color w:val="F8F8F2"/>
+          <w:kern w:val="0"/>
+          <w:sz w:val="21"/>
+          <w:szCs w:val="21"/>
+          <w14:ligatures w14:val="none"/>
+        </w:rPr>
+        <w:t>                    Academy&lt;/</w:t>
+      </w:r>
+      <w:r>
+        <w:rPr>
+          <w:rFonts w:ascii="Consolas" w:eastAsia="Times New Roman" w:hAnsi="Consolas" w:cs="Times New Roman"/>
+          <w:color w:val="F92672"/>
+          <w:kern w:val="0"/>
+          <w:sz w:val="21"/>
+          <w:szCs w:val="21"/>
+          <w14:ligatures w14:val="none"/>
+        </w:rPr>
+        <w:t>a</w:t>
+      </w:r>
+      <w:r>
+        <w:rPr>
+          <w:rFonts w:ascii="Consolas" w:eastAsia="Times New Roman" w:hAnsi="Consolas" w:cs="Times New Roman"/>
+          <w:color w:val="F8F8F2"/>
+          <w:kern w:val="0"/>
+          <w:sz w:val="21"/>
+          <w:szCs w:val="21"/>
+          <w14:ligatures w14:val="none"/>
+        </w:rPr>
+        <w:t>&gt;’s Software Developer Boot Camp, and trained and experienced in the following web and</w:t>
+      </w:r>
+    </w:p>
+    <w:p>
+      <w:pPr>
+        <w:shd w:val="clear" w:color="auto" w:fill="272822"/>
+        <w:spacing w:after="0" w:line="285" w:lineRule="atLeast"/>
+        <w:rPr>
+          <w:rFonts w:ascii="Consolas" w:eastAsia="Times New Roman" w:hAnsi="Consolas" w:cs="Times New Roman"/>
+          <w:color w:val="F8F8F2"/>
+          <w:kern w:val="0"/>
+          <w:sz w:val="21"/>
+          <w:szCs w:val="21"/>
+          <w14:ligatures w14:val="none"/>
+        </w:rPr>
+      </w:pPr>
+      <w:r>
+        <w:rPr>
+          <w:rFonts w:ascii="Consolas" w:eastAsia="Times New Roman" w:hAnsi="Consolas" w:cs="Times New Roman"/>
+          <w:color w:val="F8F8F2"/>
+          <w:kern w:val="0"/>
+          <w:sz w:val="21"/>
+          <w:szCs w:val="21"/>
+          <w14:ligatures w14:val="none"/>
+        </w:rPr>
+        <w:t>                programming languages: HTML, CSS, JavaScript, SQL, C# and more.</w:t>
+      </w:r>
+    </w:p>
+    <w:p>
+      <w:pPr>
+        <w:shd w:val="clear" w:color="auto" w:fill="272822"/>
+        <w:spacing w:after="0" w:line="285" w:lineRule="atLeast"/>
+        <w:rPr>
+          <w:rFonts w:ascii="Consolas" w:eastAsia="Times New Roman" w:hAnsi="Consolas" w:cs="Times New Roman"/>
+          <w:color w:val="F8F8F2"/>
+          <w:kern w:val="0"/>
+          <w:sz w:val="21"/>
+          <w:szCs w:val="21"/>
+          <w14:ligatures w14:val="none"/>
+        </w:rPr>
+      </w:pPr>
+      <w:r>
+        <w:rPr>
+          <w:rFonts w:ascii="Consolas" w:eastAsia="Times New Roman" w:hAnsi="Consolas" w:cs="Times New Roman"/>
+          <w:color w:val="F8F8F2"/>
+          <w:kern w:val="0"/>
+          <w:sz w:val="21"/>
+          <w:szCs w:val="21"/>
+          <w14:ligatures w14:val="none"/>
+        </w:rPr>
+        <w:t>                &lt;</w:t>
+      </w:r>
+      <w:r>
+        <w:rPr>
+          <w:rFonts w:ascii="Consolas" w:eastAsia="Times New Roman" w:hAnsi="Consolas" w:cs="Times New Roman"/>
+          <w:color w:val="F92672"/>
+          <w:kern w:val="0"/>
+          <w:sz w:val="21"/>
+          <w:szCs w:val="21"/>
+          <w14:ligatures w14:val="none"/>
+        </w:rPr>
+        <w:t>br</w:t>
+      </w:r>
+      <w:r>
+        <w:rPr>
+          <w:rFonts w:ascii="Consolas" w:eastAsia="Times New Roman" w:hAnsi="Consolas" w:cs="Times New Roman"/>
+          <w:color w:val="F8F8F2"/>
+          <w:kern w:val="0"/>
+          <w:sz w:val="21"/>
+          <w:szCs w:val="21"/>
+          <w14:ligatures w14:val="none"/>
+        </w:rPr>
+        <w:t>&gt;</w:t>
+      </w:r>
+    </w:p>
+    <w:p>
+      <w:pPr>
+        <w:shd w:val="clear" w:color="auto" w:fill="272822"/>
+        <w:spacing w:after="0" w:line="285" w:lineRule="atLeast"/>
+        <w:rPr>
+          <w:rFonts w:ascii="Consolas" w:eastAsia="Times New Roman" w:hAnsi="Consolas" w:cs="Times New Roman"/>
+          <w:color w:val="F8F8F2"/>
+          <w:kern w:val="0"/>
+          <w:sz w:val="21"/>
+          <w:szCs w:val="21"/>
+          <w14:ligatures w14:val="none"/>
+        </w:rPr>
+      </w:pPr>
+      <w:r>
+        <w:rPr>
+          <w:rFonts w:ascii="Consolas" w:eastAsia="Times New Roman" w:hAnsi="Consolas" w:cs="Times New Roman"/>
+          <w:color w:val="F8F8F2"/>
+          <w:kern w:val="0"/>
+          <w:sz w:val="21"/>
+          <w:szCs w:val="21"/>
+          <w14:ligatures w14:val="none"/>
+        </w:rPr>
+        <w:t>                &lt;</w:t>
+      </w:r>
+      <w:r>
+        <w:rPr>
+          <w:rFonts w:ascii="Consolas" w:eastAsia="Times New Roman" w:hAnsi="Consolas" w:cs="Times New Roman"/>
+          <w:color w:val="F92672"/>
+          <w:kern w:val="0"/>
+          <w:sz w:val="21"/>
+          <w:szCs w:val="21"/>
+          <w14:ligatures w14:val="none"/>
+        </w:rPr>
+        <w:t>br</w:t>
+      </w:r>
+      <w:r>
+        <w:rPr>
+          <w:rFonts w:ascii="Consolas" w:eastAsia="Times New Roman" w:hAnsi="Consolas" w:cs="Times New Roman"/>
+          <w:color w:val="F8F8F2"/>
+          <w:kern w:val="0"/>
+          <w:sz w:val="21"/>
+          <w:szCs w:val="21"/>
+          <w14:ligatures w14:val="none"/>
+        </w:rPr>
+        <w:t>&gt;I am a full-stack developer and would love to work with you on your project. &lt;</w:t>
+      </w:r>
+      <w:r>
+        <w:rPr>
+          <w:rFonts w:ascii="Consolas" w:eastAsia="Times New Roman" w:hAnsi="Consolas" w:cs="Times New Roman"/>
+          <w:color w:val="F92672"/>
+          <w:kern w:val="0"/>
+          <w:sz w:val="21"/>
+          <w:szCs w:val="21"/>
+          <w14:ligatures w14:val="none"/>
+        </w:rPr>
+        <w:t>a</w:t>
+      </w:r>
+    </w:p>
+    <w:p>
+      <w:pPr>
+        <w:shd w:val="clear" w:color="auto" w:fill="272822"/>
+        <w:spacing w:after="0" w:line="285" w:lineRule="atLeast"/>
+        <w:rPr>
+          <w:rFonts w:ascii="Consolas" w:eastAsia="Times New Roman" w:hAnsi="Consolas" w:cs="Times New Roman"/>
+          <w:color w:val="F8F8F2"/>
+          <w:kern w:val="0"/>
+          <w:sz w:val="21"/>
+          <w:szCs w:val="21"/>
+          <w14:ligatures w14:val="none"/>
+        </w:rPr>
+      </w:pPr>
+      <w:r>
+        <w:rPr>
+          <w:rFonts w:ascii="Consolas" w:eastAsia="Times New Roman" w:hAnsi="Consolas" w:cs="Times New Roman"/>
+          <w:color w:val="F8F8F2"/>
+          <w:kern w:val="0"/>
+          <w:sz w:val="21"/>
+          <w:szCs w:val="21"/>
+          <w14:ligatures w14:val="none"/>
+        </w:rPr>
+        <w:t xml:space="preserve">                    </w:t>
+      </w:r>
+      <w:r>
+        <w:rPr>
+          <w:rFonts w:ascii="Consolas" w:eastAsia="Times New Roman" w:hAnsi="Consolas" w:cs="Times New Roman"/>
+          <w:color w:val="A6E22E"/>
+          <w:kern w:val="0"/>
+          <w:sz w:val="21"/>
+          <w:szCs w:val="21"/>
+          <w14:ligatures w14:val="none"/>
+        </w:rPr>
+        <w:t>href</w:t>
+      </w:r>
+      <w:r>
+        <w:rPr>
+          <w:rFonts w:ascii="Consolas" w:eastAsia="Times New Roman" w:hAnsi="Consolas" w:cs="Times New Roman"/>
+          <w:color w:val="F8F8F2"/>
+          <w:kern w:val="0"/>
+          <w:sz w:val="21"/>
+          <w:szCs w:val="21"/>
+          <w14:ligatures w14:val="none"/>
+        </w:rPr>
+        <w:t>=</w:t>
+      </w:r>
+      <w:r>
+        <w:rPr>
+          <w:rFonts w:ascii="Consolas" w:eastAsia="Times New Roman" w:hAnsi="Consolas" w:cs="Times New Roman"/>
+          <w:color w:val="E6DB74"/>
+          <w:kern w:val="0"/>
+          <w:sz w:val="21"/>
+          <w:szCs w:val="21"/>
+          <w14:ligatures w14:val="none"/>
+        </w:rPr>
+        <w:t>"#Contact"</w:t>
+      </w:r>
+      <w:r>
+        <w:rPr>
+          <w:rFonts w:ascii="Consolas" w:eastAsia="Times New Roman" w:hAnsi="Consolas" w:cs="Times New Roman"/>
+          <w:color w:val="F8F8F2"/>
+          <w:kern w:val="0"/>
+          <w:sz w:val="21"/>
+          <w:szCs w:val="21"/>
+          <w14:ligatures w14:val="none"/>
+        </w:rPr>
+        <w:t>&gt;Contact&lt;/</w:t>
+      </w:r>
+      <w:r>
+        <w:rPr>
+          <w:rFonts w:ascii="Consolas" w:eastAsia="Times New Roman" w:hAnsi="Consolas" w:cs="Times New Roman"/>
+          <w:color w:val="F92672"/>
+          <w:kern w:val="0"/>
+          <w:sz w:val="21"/>
+          <w:szCs w:val="21"/>
+          <w14:ligatures w14:val="none"/>
+        </w:rPr>
+        <w:t>a</w:t>
+      </w:r>
+      <w:r>
+        <w:rPr>
+          <w:rFonts w:ascii="Consolas" w:eastAsia="Times New Roman" w:hAnsi="Consolas" w:cs="Times New Roman"/>
+          <w:color w:val="F8F8F2"/>
+          <w:kern w:val="0"/>
+          <w:sz w:val="21"/>
+          <w:szCs w:val="21"/>
+          <w14:ligatures w14:val="none"/>
+        </w:rPr>
+        <w:t>&gt; me below!</w:t>
       </w:r>
     </w:p>
     <w:p>

</xml_diff>

<commit_message>
Finished part 2 of website, finished updating for now till javascript course in bootcamp
Tidied up a lot of code, added some comments, switched about section to a flex box to look more professional. Added text to about section, Inserted contact form (will edit later for styling and functionality)
</commit_message>
<xml_diff>
--- a/Portfolio_Website/Website_Outline.docx
+++ b/Portfolio_Website/Website_Outline.docx
@@ -744,7 +744,29 @@
           <w:szCs w:val="24"/>
           <w14:ligatures w14:val="none"/>
         </w:rPr>
-        <w:t xml:space="preserve">“The day science begins to study non-physical phenomena, it will make more progress in one decade than in all the previous centuries of its existence.” </w:t>
+        <w:t xml:space="preserve">“The day science begins to study non-physical </w:t>
+      </w:r>
+      <w:proofErr w:type="gramStart"/>
+      <w:r>
+        <w:rPr>
+          <w:rFonts w:ascii="Times New Roman" w:eastAsia="Times New Roman" w:hAnsi="Times New Roman" w:cs="Times New Roman"/>
+          <w:kern w:val="0"/>
+          <w:sz w:val="24"/>
+          <w:szCs w:val="24"/>
+          <w14:ligatures w14:val="none"/>
+        </w:rPr>
+        <w:t>phenomena,</w:t>
+      </w:r>
+      <w:proofErr w:type="gramEnd"/>
+      <w:r>
+        <w:rPr>
+          <w:rFonts w:ascii="Times New Roman" w:eastAsia="Times New Roman" w:hAnsi="Times New Roman" w:cs="Times New Roman"/>
+          <w:kern w:val="0"/>
+          <w:sz w:val="24"/>
+          <w:szCs w:val="24"/>
+          <w14:ligatures w14:val="none"/>
+        </w:rPr>
+        <w:t xml:space="preserve"> it will make more progress in one decade than in all the previous centuries of its existence.” </w:t>
       </w:r>
       <w:r>
         <w:rPr>
@@ -856,6 +878,7 @@
         </w:rPr>
         <w:t>                &lt;</w:t>
       </w:r>
+      <w:proofErr w:type="spellStart"/>
       <w:r>
         <w:rPr>
           <w:rFonts w:ascii="Consolas" w:eastAsia="Times New Roman" w:hAnsi="Consolas" w:cs="Times New Roman"/>
@@ -867,6 +890,7 @@
         </w:rPr>
         <w:t>br</w:t>
       </w:r>
+      <w:proofErr w:type="spellEnd"/>
       <w:r>
         <w:rPr>
           <w:rFonts w:ascii="Consolas" w:eastAsia="Times New Roman" w:hAnsi="Consolas" w:cs="Times New Roman"/>
@@ -903,6 +927,7 @@
         </w:rPr>
         <w:t>                &lt;</w:t>
       </w:r>
+      <w:proofErr w:type="spellStart"/>
       <w:r>
         <w:rPr>
           <w:rFonts w:ascii="Consolas" w:eastAsia="Times New Roman" w:hAnsi="Consolas" w:cs="Times New Roman"/>
@@ -914,6 +939,7 @@
         </w:rPr>
         <w:t>br</w:t>
       </w:r>
+      <w:proofErr w:type="spellEnd"/>
       <w:r>
         <w:rPr>
           <w:rFonts w:ascii="Consolas" w:eastAsia="Times New Roman" w:hAnsi="Consolas" w:cs="Times New Roman"/>
@@ -947,6 +973,7 @@
         </w:rPr>
         <w:t xml:space="preserve"> </w:t>
       </w:r>
+      <w:proofErr w:type="spellStart"/>
       <w:r>
         <w:rPr>
           <w:rFonts w:ascii="Consolas" w:eastAsia="Times New Roman" w:hAnsi="Consolas" w:cs="Times New Roman"/>
@@ -958,6 +985,7 @@
         </w:rPr>
         <w:t>href</w:t>
       </w:r>
+      <w:proofErr w:type="spellEnd"/>
       <w:r>
         <w:rPr>
           <w:rFonts w:ascii="Consolas" w:eastAsia="Times New Roman" w:hAnsi="Consolas" w:cs="Times New Roman"/>
@@ -1132,6 +1160,7 @@
         </w:rPr>
         <w:t>                &lt;</w:t>
       </w:r>
+      <w:proofErr w:type="spellStart"/>
       <w:r>
         <w:rPr>
           <w:rFonts w:ascii="Consolas" w:eastAsia="Times New Roman" w:hAnsi="Consolas" w:cs="Times New Roman"/>
@@ -1143,6 +1172,7 @@
         </w:rPr>
         <w:t>br</w:t>
       </w:r>
+      <w:proofErr w:type="spellEnd"/>
       <w:r>
         <w:rPr>
           <w:rFonts w:ascii="Consolas" w:eastAsia="Times New Roman" w:hAnsi="Consolas" w:cs="Times New Roman"/>
@@ -1179,6 +1209,7 @@
         </w:rPr>
         <w:t>                &lt;</w:t>
       </w:r>
+      <w:proofErr w:type="spellStart"/>
       <w:r>
         <w:rPr>
           <w:rFonts w:ascii="Consolas" w:eastAsia="Times New Roman" w:hAnsi="Consolas" w:cs="Times New Roman"/>
@@ -1190,6 +1221,7 @@
         </w:rPr>
         <w:t>br</w:t>
       </w:r>
+      <w:proofErr w:type="spellEnd"/>
       <w:r>
         <w:rPr>
           <w:rFonts w:ascii="Consolas" w:eastAsia="Times New Roman" w:hAnsi="Consolas" w:cs="Times New Roman"/>
@@ -1237,6 +1269,7 @@
         </w:rPr>
         <w:t xml:space="preserve">                    </w:t>
       </w:r>
+      <w:proofErr w:type="spellStart"/>
       <w:r>
         <w:rPr>
           <w:rFonts w:ascii="Consolas" w:eastAsia="Times New Roman" w:hAnsi="Consolas" w:cs="Times New Roman"/>
@@ -1248,6 +1281,7 @@
         </w:rPr>
         <w:t>href</w:t>
       </w:r>
+      <w:proofErr w:type="spellEnd"/>
       <w:r>
         <w:rPr>
           <w:rFonts w:ascii="Consolas" w:eastAsia="Times New Roman" w:hAnsi="Consolas" w:cs="Times New Roman"/>
@@ -1316,7 +1350,61 @@
         </w:rPr>
       </w:pPr>
     </w:p>
+    <w:p>
+      <w:r>
+        <w:t xml:space="preserve">Hello there, I’m Brandon Hawley, a passionate software architect and game enthusiast on an endless quest to turn imagination into reality! </w:t>
+      </w:r>
+      <w:r>
+        <w:t xml:space="preserve">I enjoy the challenges and creativity </w:t>
+      </w:r>
+      <w:r>
+        <w:t>presented</w:t>
+      </w:r>
+      <w:r>
+        <w:t xml:space="preserve"> in software development.</w:t>
+      </w:r>
+      <w:r>
+        <w:t xml:space="preserve"> I love spending time with my family of 3 and exploring new areas of computer science and astrophysics. I believe imagination and creativity and some of the greatest human traits. </w:t>
+      </w:r>
+    </w:p>
     <w:p/>
+    <w:p/>
+    <w:p/>
+    <w:p>
+      <w:r>
+        <w:t>Hello there</w:t>
+      </w:r>
+      <w:r>
+        <w:t>…</w:t>
+      </w:r>
+      <w:r>
+        <w:t xml:space="preserve"> I’m Brandon Hawley a d</w:t>
+      </w:r>
+      <w:r>
+        <w:t>riven</w:t>
+      </w:r>
+      <w:r>
+        <w:t xml:space="preserve"> software architect,</w:t>
+      </w:r>
+      <w:r>
+        <w:t xml:space="preserve"> dedicated father of 4,</w:t>
+      </w:r>
+      <w:r>
+        <w:t xml:space="preserve"> amateur scientist, and avid game enthusiast. </w:t>
+      </w:r>
+      <w:r>
+        <w:t xml:space="preserve">I believe </w:t>
+      </w:r>
+      <w:r>
+        <w:t xml:space="preserve">creativity and imagination are our gifts as humans; this is where my passion for software development </w:t>
+      </w:r>
+      <w:r>
+        <w:t>derives</w:t>
+      </w:r>
+      <w:r>
+        <w:t xml:space="preserve">. </w:t>
+      </w:r>
+    </w:p>
     <w:sectPr>
       <w:pgSz w:w="12240" w:h="15840"/>
       <w:pgMar w:top="1440" w:right="1440" w:bottom="1440" w:left="1440" w:header="720" w:footer="720" w:gutter="0"/>

</xml_diff>

<commit_message>
Updated Website Outline Word Doc
</commit_message>
<xml_diff>
--- a/Portfolio_Website/Website_Outline.docx
+++ b/Portfolio_Website/Website_Outline.docx
@@ -1371,38 +1371,293 @@
     <w:p/>
     <w:p/>
     <w:p>
-      <w:r>
-        <w:t>Hello there</w:t>
-      </w:r>
-      <w:r>
-        <w:t>…</w:t>
-      </w:r>
-      <w:r>
-        <w:t xml:space="preserve"> I’m Brandon Hawley a d</w:t>
-      </w:r>
-      <w:r>
-        <w:t>riven</w:t>
-      </w:r>
-      <w:r>
-        <w:t xml:space="preserve"> software architect,</w:t>
-      </w:r>
-      <w:r>
-        <w:t xml:space="preserve"> dedicated father of 4,</w:t>
-      </w:r>
-      <w:r>
-        <w:t xml:space="preserve"> amateur scientist, and avid game enthusiast. </w:t>
+      <w:pPr>
+        <w:ind w:firstLine="720"/>
+      </w:pPr>
+      <w:r>
+        <w:t>Hello the</w:t>
+      </w:r>
+      <w:r>
+        <w:t xml:space="preserve">re! </w:t>
+      </w:r>
+      <w:r>
+        <w:t xml:space="preserve">I’m Brandon Hawley a </w:t>
+      </w:r>
+      <w:r>
+        <w:t>dedicated father of four</w:t>
+      </w:r>
+      <w:r>
+        <w:t>,</w:t>
+      </w:r>
+      <w:r>
+        <w:t xml:space="preserve"> expert</w:t>
+      </w:r>
+      <w:r>
+        <w:t xml:space="preserve"> </w:t>
+      </w:r>
+      <w:r>
+        <w:t>software architect</w:t>
+      </w:r>
+      <w:r>
+        <w:t>,</w:t>
+      </w:r>
+      <w:r>
+        <w:t xml:space="preserve"> a</w:t>
+      </w:r>
+      <w:r>
+        <w:t>spiring</w:t>
+      </w:r>
+      <w:r>
+        <w:t xml:space="preserve"> scientist,</w:t>
+      </w:r>
+      <w:r>
+        <w:t xml:space="preserve"> artist,</w:t>
+      </w:r>
+      <w:r>
+        <w:t xml:space="preserve"> and game enthusiast. </w:t>
       </w:r>
       <w:r>
         <w:t xml:space="preserve">I believe </w:t>
       </w:r>
       <w:r>
-        <w:t xml:space="preserve">creativity and imagination are our gifts as humans; this is where my passion for software development </w:t>
-      </w:r>
-      <w:r>
-        <w:t>derives</w:t>
+        <w:t>creativity and imagination are</w:t>
+      </w:r>
+      <w:r>
+        <w:t xml:space="preserve"> some of our greatest </w:t>
+      </w:r>
+      <w:r>
+        <w:t xml:space="preserve">gifts as humans; </w:t>
+      </w:r>
+      <w:r>
+        <w:t>m</w:t>
+      </w:r>
+      <w:r>
+        <w:t xml:space="preserve">y passion in life derives from this very idea. </w:t>
+      </w:r>
+      <w:r>
+        <w:t>I dream</w:t>
+      </w:r>
+      <w:r>
+        <w:t xml:space="preserve"> to further human development, improve the human condition, </w:t>
+      </w:r>
+      <w:r>
+        <w:t>write</w:t>
+      </w:r>
+      <w:r>
+        <w:t xml:space="preserve"> narratives</w:t>
+      </w:r>
+      <w:r>
+        <w:t xml:space="preserve"> and create </w:t>
+      </w:r>
+      <w:r>
+        <w:t xml:space="preserve">works of </w:t>
+      </w:r>
+      <w:r>
+        <w:t>art</w:t>
+      </w:r>
+      <w:r>
+        <w:t xml:space="preserve"> that</w:t>
+      </w:r>
+      <w:r>
+        <w:t xml:space="preserve"> inspire humanity</w:t>
+      </w:r>
+      <w:r>
+        <w:t>.</w:t>
+      </w:r>
+    </w:p>
+    <w:p>
+      <w:pPr>
+        <w:ind w:left="2160"/>
+        <w:rPr>
+          <w:b/>
+          <w:i/>
+          <w:iCs/>
+          <w:color w:val="A5A5A5" w:themeColor="accent3"/>
+          <w14:textOutline w14:w="0" w14:cap="flat" w14:cmpd="sng" w14:algn="ctr">
+            <w14:noFill/>
+            <w14:prstDash w14:val="solid"/>
+            <w14:round/>
+          </w14:textOutline>
+          <w14:props3d w14:extrusionH="57150" w14:contourW="0" w14:prstMaterial="matte">
+            <w14:bevelT w14:w="63500" w14:h="12700" w14:prst="angle"/>
+            <w14:contourClr>
+              <w14:schemeClr w14:val="bg1">
+                <w14:lumMod w14:val="65000"/>
+              </w14:schemeClr>
+            </w14:contourClr>
+          </w14:props3d>
+        </w:rPr>
+      </w:pPr>
+      <w:r>
+        <w:rPr>
+          <w:b/>
+          <w:i/>
+          <w:iCs/>
+          <w:color w:val="A5A5A5" w:themeColor="accent3"/>
+          <w14:textOutline w14:w="0" w14:cap="flat" w14:cmpd="sng" w14:algn="ctr">
+            <w14:noFill/>
+            <w14:prstDash w14:val="solid"/>
+            <w14:round/>
+          </w14:textOutline>
+          <w14:props3d w14:extrusionH="57150" w14:contourW="0" w14:prstMaterial="matte">
+            <w14:bevelT w14:w="63500" w14:h="12700" w14:prst="angle"/>
+            <w14:contourClr>
+              <w14:schemeClr w14:val="bg1">
+                <w14:lumMod w14:val="65000"/>
+              </w14:schemeClr>
+            </w14:contourClr>
+          </w14:props3d>
+        </w:rPr>
+        <w:t>“Intelligence without creativity is lost.”</w:t>
+      </w:r>
+    </w:p>
+    <w:p>
+      <w:pPr>
+        <w:ind w:firstLine="720"/>
+      </w:pPr>
+      <w:r>
+        <w:t>Equipped with</w:t>
+      </w:r>
+      <w:r>
+        <w:t xml:space="preserve"> a rich tapestry of skills, I've ventured across </w:t>
+      </w:r>
+      <w:r>
+        <w:t xml:space="preserve">many </w:t>
+      </w:r>
+      <w:r>
+        <w:t>diverse landscapes of software development</w:t>
+      </w:r>
+      <w:r>
+        <w:t>.</w:t>
+      </w:r>
+      <w:r>
+        <w:t xml:space="preserve"> </w:t>
+      </w:r>
+      <w:r>
+        <w:t>Vanquishing</w:t>
+      </w:r>
+      <w:r>
+        <w:t xml:space="preserve"> C++, C#, Java, Python</w:t>
+      </w:r>
+      <w:r>
+        <w:t>,</w:t>
+      </w:r>
+      <w:r>
+        <w:t xml:space="preserve"> and more,</w:t>
+      </w:r>
+      <w:r>
+        <w:t xml:space="preserve"> </w:t>
+      </w:r>
+      <w:r>
+        <w:t>m</w:t>
+      </w:r>
+      <w:r>
+        <w:t xml:space="preserve">y creative pulse thrives </w:t>
+      </w:r>
+      <w:r>
+        <w:t>with challenge</w:t>
+      </w:r>
+      <w:r>
+        <w:t>.</w:t>
+      </w:r>
+      <w:r>
+        <w:t xml:space="preserve"> The greatest tool I have </w:t>
+      </w:r>
+      <w:proofErr w:type="gramStart"/>
+      <w:r>
+        <w:t>But</w:t>
+      </w:r>
+      <w:proofErr w:type="gramEnd"/>
+      <w:r>
+        <w:t xml:space="preserve"> my real love comes from creating c</w:t>
+      </w:r>
+      <w:r>
+        <w:t xml:space="preserve">rafting intricate narratives and immersive experiences using Unreal Engine and Unity Engine. The symphony of challenges posed by these languages fuels my passion, driving me to conquer every intricacy they offer. As I wield </w:t>
+      </w:r>
+      <w:r>
+        <w:t>these tools</w:t>
+      </w:r>
+      <w:r>
+        <w:t>, my palette expands to include Blender for captivating visual creations. While my journey includes web development prowess in HTML, CSS, and JavaScript, it's my love affair with Unreal Engine that takes center stage, breathing</w:t>
+      </w:r>
+      <w:r>
+        <w:t xml:space="preserve"> </w:t>
+      </w:r>
+      <w:r>
+        <w:t xml:space="preserve">life into my </w:t>
+      </w:r>
+      <w:r>
+        <w:t xml:space="preserve">now tangible </w:t>
+      </w:r>
+      <w:r>
+        <w:t>dreams</w:t>
+      </w:r>
+      <w:r>
+        <w:t>.</w:t>
+      </w:r>
+      <w:r>
+        <w:t xml:space="preserve"> </w:t>
+      </w:r>
+      <w:r>
+        <w:t>I</w:t>
+      </w:r>
+      <w:r>
+        <w:t>gniting my fervor for crafting interactive worlds.</w:t>
+      </w:r>
+    </w:p>
+    <w:p>
+      <w:pPr>
+        <w:ind w:firstLine="720"/>
+      </w:pPr>
+      <w:r>
+        <w:t>With a keyboard as my trusty sword</w:t>
+      </w:r>
+      <w:r>
+        <w:t xml:space="preserve">, </w:t>
+      </w:r>
+      <w:r>
+        <w:t xml:space="preserve">I embark on </w:t>
+      </w:r>
+      <w:r>
+        <w:t>magnificent adventures</w:t>
+      </w:r>
+      <w:r>
+        <w:t xml:space="preserve"> in the worl</w:t>
+      </w:r>
+      <w:r>
+        <w:t>ds of code</w:t>
       </w:r>
       <w:r>
         <w:t xml:space="preserve">. </w:t>
+      </w:r>
+      <w:r>
+        <w:t>Each castle, the challenges I face for every new language. The dragons above, the errors that seem mythically elusive. But, as my</w:t>
+      </w:r>
+      <w:r>
+        <w:t xml:space="preserve"> skill tree</w:t>
+      </w:r>
+      <w:r>
+        <w:t xml:space="preserve"> grows, the expansiveness of new worlds </w:t>
+      </w:r>
+      <w:proofErr w:type="gramStart"/>
+      <w:r>
+        <w:t>open</w:t>
+      </w:r>
+      <w:proofErr w:type="gramEnd"/>
+      <w:r>
+        <w:t xml:space="preserve"> their doors.</w:t>
+      </w:r>
+      <w:r>
+        <w:t xml:space="preserve"> </w:t>
+      </w:r>
+      <w:r>
+        <w:t xml:space="preserve">What used to challenge become mere tools in my arsenal; the </w:t>
+      </w:r>
+      <w:r>
+        <w:t>languages, like languages of ancients, empower me to craft experiences that captivate and amaze</w:t>
+      </w:r>
+      <w:r>
+        <w:t>.</w:t>
       </w:r>
     </w:p>
     <w:sectPr>

</xml_diff>